<commit_message>
Speisung angepasst, ohne Stückliste
</commit_message>
<xml_diff>
--- a/Workspace/Reto Gärtner/Pflichtenheft_technisch/Pflichtenheft_technisch.docx
+++ b/Workspace/Reto Gärtner/Pflichtenheft_technisch/Pflichtenheft_technisch.docx
@@ -18,38 +18,49 @@
           <w:sz w:val="28"/>
           <w:szCs w:val="28"/>
         </w:rPr>
-        <w:t xml:space="preserve">Schnittstellen / Interkation / </w:t>
+        <w:t xml:space="preserve">Kap. 3.9.2 Speisung </w:t>
+      </w:r>
+    </w:p>
+    <w:p>
+      <w:r>
+        <w:t>Für eine flexibel Handhabung des Demogerätes, soll es durch einen Lithium-Polymer (LiPo) Akku gespiesen werden. Der DC Motor benötigt eine Spannung von mindestens 12V, somit wird ein LiPo mit 4 Zellen und einer Spannung von 14.8V verwendet.</w:t>
+      </w:r>
+      <w:r>
+        <w:t xml:space="preserve"> </w:t>
       </w:r>
       <w:bookmarkStart w:id="0" w:name="_GoBack"/>
       <w:bookmarkEnd w:id="0"/>
       <w:r>
-        <w:rPr>
-          <w:b/>
-          <w:bCs/>
-          <w:sz w:val="28"/>
-          <w:szCs w:val="28"/>
-        </w:rPr>
-        <w:t>Bedienung</w:t>
+        <w:t>Der Hallsensor und der Mikrokontroller werden mit 3.3V gespiesen, alle anderen Komponenten sind</w:t>
+      </w:r>
+      <w:r>
+        <w:t xml:space="preserve"> mit 5V versorgt. Somit wird eine DC/DC Wandler von 14.8V auf 5V sowie ein linearer Spannungsregler von 5V auf 3.3V benötigt.</w:t>
+      </w:r>
+      <w:r>
+        <w:t xml:space="preserve"> Gemäss Absolut Maximum Rating benötigt der Mikrocontroller 150mA, der lineare Spannungsregler sollte somit ca. 300mA an Strom liefern können. Für die Dimensionierung des DC/DC Wandlers wird der maximale Stromverbrauch der RGB-LED’s betrachtet. Gemäss Datenblatt wird pro LED 20mA benötigt, dies macht 60mA pro RGB-LED und für 100 RGB-LED’s führt dies zu einem maximalen Stromverbrauch von 6A. Bis auf </w:t>
+      </w:r>
+      <w:r>
+        <w:t xml:space="preserve">die Last </w:t>
+      </w:r>
+      <w:r>
+        <w:t>des linearen Spannungsreglers fallen die</w:t>
+      </w:r>
+      <w:r>
+        <w:t xml:space="preserve"> </w:t>
+      </w:r>
+      <w:r>
+        <w:t>restlichen 5V Komponenten nicht</w:t>
+      </w:r>
+      <w:r>
+        <w:t xml:space="preserve"> sehr stark ins Gewicht.</w:t>
+      </w:r>
+      <w:r>
+        <w:t xml:space="preserve"> Somit wird ein DC/DC Wandler mit einem maximalen Ausgangsstrom von ca. 8A gesucht.</w:t>
       </w:r>
     </w:p>
     <w:p>
       <w:r>
-        <w:t>D</w:t>
-      </w:r>
-      <w:r>
-        <w:t>as Gerät selber besitzt lediglich einen Schalter um die Spannungsversorgung ein- bzw. auszuschalten</w:t>
-      </w:r>
-      <w:r>
-        <w:t>, nach der Betätigung dieses Schalters beginnt die Kugel zu drehen. Anschliessend kann via Handy-App die Projektion eines Bildes gestartet werden, es werden unterschiedliche Bilder zur Verfügung stehen. Ebenfalls via Handy-App kann in den Interaktiven-Modus gewechselt werden, dies macht es möglich das Spiel «Flappy-Bird» in einer reduzierten Version zu spielen</w:t>
-      </w:r>
-      <w:r>
-        <w:t>. D</w:t>
-      </w:r>
-      <w:r>
-        <w:t>abei wird der Vogel durch das zusammen Klatschen der Hände gesteuert.</w:t>
-      </w:r>
-      <w:r>
-        <w:t xml:space="preserve"> Die Kommunikation zwischen Handy und Gerät erfolgt über Bluetooth. </w:t>
+        <w:br w:type="page"/>
       </w:r>
     </w:p>
     <w:p>
@@ -68,16 +79,126 @@
           <w:sz w:val="28"/>
           <w:szCs w:val="28"/>
         </w:rPr>
-        <w:t>Testkonzept</w:t>
+        <w:lastRenderedPageBreak/>
+        <w:t xml:space="preserve">Schnittstellen / Interkation / </w:t>
+      </w:r>
+      <w:r>
+        <w:rPr>
+          <w:b/>
+          <w:bCs/>
+          <w:sz w:val="28"/>
+          <w:szCs w:val="28"/>
+        </w:rPr>
+        <w:t>Bedienung</w:t>
       </w:r>
     </w:p>
     <w:p>
       <w:r>
-        <w:t>Nachfolgend ist das Testkonzept in einer Tabelle aufgeführt. Anhand dieses Konzepts werden die einzelnen Teilsysteme auf Ihre Funktion überprüft, so können die Spezifikationen des Gerätes nach und nach validiert werden.</w:t>
+        <w:t>D</w:t>
+      </w:r>
+      <w:r>
+        <w:t>as Gerät selber besitzt lediglich einen Schalter um die Spannungsversorgung ein- bzw. auszuschalten</w:t>
+      </w:r>
+      <w:r>
+        <w:t>, nach der Betätigung dieses Schalters beginnt die Kugel zu drehen. Anschliessend kann via Handy-App die Projektion eines Bildes gestartet werden, es werden unterschiedliche Bilder zur Verfügung stehen. Ebenfalls via Handy-App kann in den Interaktiven-Modus gewechselt werden, dies macht es möglich das Spiel «Flappy-Bird» in einer reduzierten Version zu spielen</w:t>
+      </w:r>
+      <w:r>
+        <w:t>. D</w:t>
+      </w:r>
+      <w:r>
+        <w:t>abei wird der Vogel durch das zusammen Klatschen der Hände gesteuert.</w:t>
+      </w:r>
+      <w:r>
+        <w:t xml:space="preserve"> Die Kommunikation zwischen Handy und Gerät erfolgt über Bluetooth.</w:t>
       </w:r>
     </w:p>
     <w:p/>
     <w:p/>
+    <w:p>
+      <w:r>
+        <w:br w:type="page"/>
+      </w:r>
+    </w:p>
+    <w:p>
+      <w:pPr>
+        <w:rPr>
+          <w:b/>
+          <w:bCs/>
+          <w:sz w:val="28"/>
+          <w:szCs w:val="28"/>
+        </w:rPr>
+      </w:pPr>
+      <w:r>
+        <w:rPr>
+          <w:b/>
+          <w:bCs/>
+          <w:sz w:val="28"/>
+          <w:szCs w:val="28"/>
+        </w:rPr>
+        <w:lastRenderedPageBreak/>
+        <w:t>Testkonzept</w:t>
+      </w:r>
+    </w:p>
+    <w:p>
+      <w:r>
+        <w:t>Nachfolgend ist das Testkonzept in einer Tabelle aufgeführt. Anhand dieses Konzepts werden die einzelnen Teilsysteme auf Ihre Funktion überprüft, so können die Spezifikationen des Gerätes nach und nach validiert werden.</w:t>
+      </w:r>
+    </w:p>
+    <w:p>
+      <w:pPr>
+        <w:jc w:val="center"/>
+      </w:pPr>
+      <w:r>
+        <w:drawing>
+          <wp:inline distT="0" distB="0" distL="0" distR="0" wp14:anchorId="043C2327" wp14:editId="05030EC9">
+            <wp:extent cx="8012462" cy="4060990"/>
+            <wp:effectExtent l="0" t="5398" r="2223" b="2222"/>
+            <wp:docPr id="1" name="Grafik 1"/>
+            <wp:cNvGraphicFramePr>
+              <a:graphicFrameLocks xmlns:a="http://schemas.openxmlformats.org/drawingml/2006/main" noChangeAspect="1"/>
+            </wp:cNvGraphicFramePr>
+            <a:graphic xmlns:a="http://schemas.openxmlformats.org/drawingml/2006/main">
+              <a:graphicData uri="http://schemas.openxmlformats.org/drawingml/2006/picture">
+                <pic:pic xmlns:pic="http://schemas.openxmlformats.org/drawingml/2006/picture">
+                  <pic:nvPicPr>
+                    <pic:cNvPr id="0" name="Picture 1"/>
+                    <pic:cNvPicPr>
+                      <a:picLocks noChangeAspect="1" noChangeArrowheads="1"/>
+                    </pic:cNvPicPr>
+                  </pic:nvPicPr>
+                  <pic:blipFill>
+                    <a:blip r:embed="rId4">
+                      <a:extLst>
+                        <a:ext uri="{28A0092B-C50C-407E-A947-70E740481C1C}">
+                          <a14:useLocalDpi xmlns:a14="http://schemas.microsoft.com/office/drawing/2010/main" val="0"/>
+                        </a:ext>
+                      </a:extLst>
+                    </a:blip>
+                    <a:srcRect/>
+                    <a:stretch>
+                      <a:fillRect/>
+                    </a:stretch>
+                  </pic:blipFill>
+                  <pic:spPr bwMode="auto">
+                    <a:xfrm rot="16200000">
+                      <a:off x="0" y="0"/>
+                      <a:ext cx="8039294" cy="4074590"/>
+                    </a:xfrm>
+                    <a:prstGeom prst="rect">
+                      <a:avLst/>
+                    </a:prstGeom>
+                    <a:noFill/>
+                    <a:ln>
+                      <a:noFill/>
+                    </a:ln>
+                  </pic:spPr>
+                </pic:pic>
+              </a:graphicData>
+            </a:graphic>
+          </wp:inline>
+        </w:drawing>
+      </w:r>
+    </w:p>
     <w:sectPr>
       <w:pgSz w:w="11906" w:h="16838"/>
       <w:pgMar w:top="1417" w:right="1417" w:bottom="1134" w:left="1417" w:header="708" w:footer="708" w:gutter="0"/>

</xml_diff>